<commit_message>
Added ideas, removed ideas
</commit_message>
<xml_diff>
--- a/Ideas.docx
+++ b/Ideas.docx
@@ -44,8 +44,6 @@
         </w:rPr>
         <w:t>Като сайта на софтуни – но по-скоро като насока, цветове, за да не е прекалено сложно</w:t>
       </w:r>
-      <w:bookmarkStart w:id="0" w:name="_GoBack"/>
-      <w:bookmarkEnd w:id="0"/>
     </w:p>
     <w:p>
       <w:pPr>
@@ -632,20 +630,64 @@
         <w:lastRenderedPageBreak/>
         <w:t>И понеже е GUIDE, ще сложим една голяма картинка със шорткътите за private browsing за всички браузъри, ако на някой му се гледа порно</w:t>
       </w:r>
+      <w:r>
+        <w:rPr>
+          <w:lang w:val="bg-BG"/>
+        </w:rPr>
+        <w:t xml:space="preserve"> (</w:t>
+      </w:r>
+      <w:r>
+        <w:t>Vector</w:t>
+      </w:r>
+      <w:r>
+        <w:rPr>
+          <w:lang w:val="bg-BG"/>
+        </w:rPr>
+        <w:t>)</w:t>
+      </w:r>
     </w:p>
     <w:p>
       <w:pPr>
         <w:pStyle w:val="ListParagraph"/>
-        <w:rPr>
-          <w:lang w:val="bg-BG"/>
-        </w:rPr>
-      </w:pPr>
-      <w:r>
-        <w:rPr>
-          <w:lang w:val="bg-BG"/>
-        </w:rPr>
-        <w:t>5.Интервюта със студенти</w:t>
-      </w:r>
+        <w:numPr>
+          <w:ilvl w:val="0"/>
+          <w:numId w:val="12"/>
+        </w:numPr>
+        <w:ind w:left="1276"/>
+        <w:rPr>
+          <w:lang w:val="bg-BG"/>
+        </w:rPr>
+      </w:pPr>
+      <w:r>
+        <w:rPr>
+          <w:lang w:val="bg-BG"/>
+        </w:rPr>
+        <w:t>Лого на сайта (</w:t>
+      </w:r>
+      <w:r>
+        <w:t>Vector)</w:t>
+      </w:r>
+    </w:p>
+    <w:p>
+      <w:pPr>
+        <w:pStyle w:val="ListParagraph"/>
+        <w:numPr>
+          <w:ilvl w:val="0"/>
+          <w:numId w:val="12"/>
+        </w:numPr>
+        <w:ind w:left="1276"/>
+        <w:rPr>
+          <w:lang w:val="bg-BG"/>
+        </w:rPr>
+      </w:pPr>
+      <w:r>
+        <w:rPr>
+          <w:lang w:val="bg-BG"/>
+        </w:rPr>
+        <w:t>Схеми от рода на бира + бира = много код, бира + бира на втора = малко код.</w:t>
+      </w:r>
+      <w:bookmarkStart w:id="0" w:name="_GoBack"/>
+      <w:bookmarkEnd w:id="0"/>
     </w:p>
     <w:sectPr>
       <w:pgSz w:w="12240" w:h="15840"/>

</xml_diff>